<commit_message>
updated website format and added news section
</commit_message>
<xml_diff>
--- a/cv/Ling Qiu CV.docx
+++ b/cv/Ling Qiu CV.docx
@@ -83,17 +83,12 @@
           <w:rPr>
             <w:rStyle w:val="Hyperlink"/>
           </w:rPr>
-          <w:t>sites.google.com/view/</w:t>
+          <w:t>https://lingqiu3.github.io</w:t>
         </w:r>
-        <w:proofErr w:type="spellStart"/>
-        <w:r>
-          <w:rPr>
-            <w:rStyle w:val="Hyperlink"/>
-          </w:rPr>
-          <w:t>lingqiu</w:t>
-        </w:r>
-        <w:proofErr w:type="spellEnd"/>
       </w:hyperlink>
+      <w:r>
+        <w:t xml:space="preserve"> </w:t>
+      </w:r>
     </w:p>
     <w:p>
       <w:pPr>
@@ -682,34 +677,58 @@
       <w:pPr>
         <w:spacing w:after="0" w:line="240" w:lineRule="auto"/>
         <w:rPr>
+          <w:bCs/>
+        </w:rPr>
+      </w:pPr>
+      <w:r>
+        <w:rPr>
           <w:b/>
           <w:i/>
           <w:iCs/>
         </w:rPr>
-      </w:pPr>
-      <w:r>
-        <w:rPr>
-          <w:b/>
-          <w:i/>
-          <w:iCs/>
-        </w:rPr>
-        <w:t xml:space="preserve">Improving </w:t>
-      </w:r>
-      <w:r>
-        <w:rPr>
-          <w:b/>
-          <w:i/>
-          <w:iCs/>
-        </w:rPr>
-        <w:t xml:space="preserve">Noise Resiliency of </w:t>
-      </w:r>
-      <w:r>
-        <w:rPr>
-          <w:b/>
-          <w:i/>
-          <w:iCs/>
-        </w:rPr>
-        <w:t>Variational Quantum Factoring</w:t>
+        <w:t xml:space="preserve">Nurse AMIE: A Smart-Speaker Based Application for Women with Breast Cancer.     </w:t>
+      </w:r>
+      <w:r>
+        <w:rPr>
+          <w:bCs/>
+        </w:rPr>
+        <w:t>May</w:t>
+      </w:r>
+      <w:r>
+        <w:rPr>
+          <w:bCs/>
+        </w:rPr>
+        <w:t xml:space="preserve"> 20</w:t>
+      </w:r>
+      <w:r>
+        <w:rPr>
+          <w:bCs/>
+        </w:rPr>
+        <w:t>20</w:t>
+      </w:r>
+      <w:r>
+        <w:rPr>
+          <w:bCs/>
+        </w:rPr>
+        <w:t xml:space="preserve"> </w:t>
+      </w:r>
+      <w:r>
+        <w:rPr>
+          <w:bCs/>
+        </w:rPr>
+        <w:t>–</w:t>
+      </w:r>
+      <w:r>
+        <w:rPr>
+          <w:bCs/>
+        </w:rPr>
+        <w:t xml:space="preserve"> </w:t>
+      </w:r>
+      <w:r>
+        <w:rPr>
+          <w:bCs/>
+        </w:rPr>
+        <w:t>Present</w:t>
       </w:r>
     </w:p>
     <w:p>
@@ -727,7 +746,7 @@
           <w:i/>
           <w:iCs/>
         </w:rPr>
-        <w:t>Advisor: Dr. Ghosh Swaroop</w:t>
+        <w:t>Advisor: Dr. Saeed Abdullah</w:t>
       </w:r>
     </w:p>
     <w:p>
@@ -741,24 +760,7 @@
         <w:ind w:left="540" w:hanging="270"/>
       </w:pPr>
       <w:r>
-        <w:t xml:space="preserve">Implement </w:t>
-      </w:r>
-      <w:r>
-        <w:t xml:space="preserve">Quantum Approximate Optimization Algorithm (QAOA) </w:t>
-      </w:r>
-      <w:r>
-        <w:t xml:space="preserve">using </w:t>
-      </w:r>
-      <w:proofErr w:type="spellStart"/>
-      <w:r>
-        <w:t>Qiskit</w:t>
-      </w:r>
-      <w:proofErr w:type="spellEnd"/>
-      <w:r>
-        <w:t xml:space="preserve">, a </w:t>
-      </w:r>
-      <w:r>
-        <w:t xml:space="preserve">quantum computing simulation package in Python. </w:t>
+        <w:t xml:space="preserve">Design the Graphical User Interface (GUI) and Voice User Interface (VUI) of an Alexa Skill explicitly for women with breast cancer. </w:t>
       </w:r>
     </w:p>
     <w:p>
@@ -772,49 +774,10 @@
         <w:ind w:left="540" w:hanging="270"/>
       </w:pPr>
       <w:r>
-        <w:t xml:space="preserve">Implement </w:t>
-      </w:r>
-      <w:r>
-        <w:t>the design</w:t>
-      </w:r>
-      <w:r>
-        <w:t xml:space="preserve"> and simulation</w:t>
-      </w:r>
-      <w:r>
-        <w:t xml:space="preserve"> flow of </w:t>
-      </w:r>
-      <w:r>
-        <w:t>v</w:t>
-      </w:r>
-      <w:r>
-        <w:t xml:space="preserve">ariational </w:t>
-      </w:r>
-      <w:r>
-        <w:t>q</w:t>
-      </w:r>
-      <w:r>
-        <w:t xml:space="preserve">uantum </w:t>
-      </w:r>
-      <w:r>
-        <w:t>f</w:t>
-      </w:r>
-      <w:r>
-        <w:t>actoring</w:t>
-      </w:r>
-      <w:r>
-        <w:t xml:space="preserve"> (VQF)</w:t>
-      </w:r>
-      <w:r>
-        <w:t xml:space="preserve"> </w:t>
-      </w:r>
-      <w:r>
-        <w:t>in Python</w:t>
-      </w:r>
-      <w:r>
-        <w:t xml:space="preserve"> to automatically map </w:t>
-      </w:r>
-      <w:r>
-        <w:t xml:space="preserve">a factoring problem into a parametric quantum circuit. </w:t>
+        <w:t>Implemen</w:t>
+      </w:r>
+      <w:r>
+        <w:t xml:space="preserve">t an Alexa Skill in python and deployed it on Amazon Web Service (AWS). </w:t>
       </w:r>
     </w:p>
     <w:p>
@@ -828,28 +791,106 @@
         <w:ind w:left="540" w:hanging="270"/>
       </w:pPr>
       <w:r>
-        <w:t xml:space="preserve">Propose a </w:t>
-      </w:r>
-      <w:r>
-        <w:t xml:space="preserve">novel </w:t>
-      </w:r>
-      <w:r>
-        <w:t>policy-based</w:t>
-      </w:r>
-      <w:r>
-        <w:t xml:space="preserve"> design flow to alleviate the</w:t>
-      </w:r>
-      <w:r>
-        <w:t xml:space="preserve"> </w:t>
-      </w:r>
-      <w:r>
-        <w:t xml:space="preserve">impact of quantum noise on </w:t>
-      </w:r>
-      <w:r>
-        <w:t>VQF.</w:t>
-      </w:r>
-      <w:r>
-        <w:t xml:space="preserve"> </w:t>
+        <w:t xml:space="preserve">Use mix methods to analyze the preliminary usability of the application. </w:t>
+      </w:r>
+    </w:p>
+    <w:p>
+      <w:pPr>
+        <w:spacing w:after="0" w:line="240" w:lineRule="auto"/>
+        <w:rPr>
+          <w:b/>
+          <w:i/>
+          <w:iCs/>
+        </w:rPr>
+      </w:pPr>
+      <w:r>
+        <w:rPr>
+          <w:b/>
+          <w:i/>
+          <w:iCs/>
+        </w:rPr>
+        <w:t xml:space="preserve">Improving </w:t>
+      </w:r>
+      <w:r>
+        <w:rPr>
+          <w:b/>
+          <w:i/>
+          <w:iCs/>
+        </w:rPr>
+        <w:t xml:space="preserve">Noise Resiliency of </w:t>
+      </w:r>
+      <w:r>
+        <w:rPr>
+          <w:b/>
+          <w:i/>
+          <w:iCs/>
+        </w:rPr>
+        <w:t>Variational Quantum Factoring</w:t>
+      </w:r>
+      <w:r>
+        <w:rPr>
+          <w:b/>
+          <w:i/>
+          <w:iCs/>
+        </w:rPr>
+        <w:tab/>
+        <w:t xml:space="preserve">    </w:t>
+      </w:r>
+      <w:r>
+        <w:rPr>
+          <w:b/>
+          <w:i/>
+          <w:iCs/>
+        </w:rPr>
+        <w:tab/>
+      </w:r>
+      <w:r>
+        <w:rPr>
+          <w:b/>
+          <w:i/>
+          <w:iCs/>
+        </w:rPr>
+        <w:tab/>
+        <w:t xml:space="preserve">    </w:t>
+      </w:r>
+      <w:r>
+        <w:rPr>
+          <w:bCs/>
+        </w:rPr>
+        <w:t xml:space="preserve">July 2019 – </w:t>
+      </w:r>
+      <w:r>
+        <w:rPr>
+          <w:bCs/>
+        </w:rPr>
+        <w:t>May 2020</w:t>
+      </w:r>
+      <w:r>
+        <w:rPr>
+          <w:b/>
+          <w:i/>
+          <w:iCs/>
+        </w:rPr>
+        <w:tab/>
+        <w:t xml:space="preserve">     </w:t>
+      </w:r>
+    </w:p>
+    <w:p>
+      <w:pPr>
+        <w:spacing w:after="0" w:line="240" w:lineRule="auto"/>
+        <w:rPr>
+          <w:bCs/>
+          <w:i/>
+          <w:iCs/>
+        </w:rPr>
+      </w:pPr>
+      <w:r>
+        <w:rPr>
+          <w:bCs/>
+          <w:i/>
+          <w:iCs/>
+        </w:rPr>
+        <w:t>Advisor: Dr. Ghosh Swaroop</w:t>
       </w:r>
     </w:p>
     <w:p>
@@ -863,182 +904,24 @@
         <w:ind w:left="540" w:hanging="270"/>
       </w:pPr>
       <w:r>
-        <w:t xml:space="preserve">Explore </w:t>
-      </w:r>
-      <w:r>
-        <w:t>approach</w:t>
-      </w:r>
-      <w:r>
-        <w:t>es</w:t>
-      </w:r>
-      <w:r>
-        <w:t xml:space="preserve"> based on </w:t>
-      </w:r>
-      <w:r>
-        <w:t xml:space="preserve">quantum gate commutation rules to </w:t>
-      </w:r>
-      <w:r>
-        <w:t xml:space="preserve">improve the </w:t>
-      </w:r>
-      <w:r>
-        <w:t>noise resiliency of</w:t>
-      </w:r>
-      <w:r>
-        <w:t xml:space="preserve"> VQF</w:t>
-      </w:r>
-      <w:r>
-        <w:t xml:space="preserve">. </w:t>
-      </w:r>
-    </w:p>
-    <w:p>
-      <w:pPr>
-        <w:spacing w:after="0" w:line="240" w:lineRule="auto"/>
-      </w:pPr>
-      <w:r>
-        <w:rPr>
-          <w:b/>
-        </w:rPr>
-        <w:t>Clemson University</w:t>
-      </w:r>
-      <w:r>
-        <w:t>,</w:t>
-      </w:r>
-      <w:r>
-        <w:rPr>
-          <w:b/>
-        </w:rPr>
-        <w:t xml:space="preserve"> </w:t>
-      </w:r>
-      <w:r>
-        <w:t xml:space="preserve">Clemson, SC                           </w:t>
-      </w:r>
-      <w:r>
-        <w:tab/>
-      </w:r>
-      <w:r>
-        <w:tab/>
-        <w:t xml:space="preserve">    </w:t>
-      </w:r>
-      <w:r>
-        <w:t xml:space="preserve">               </w:t>
-      </w:r>
-      <w:r>
-        <w:t xml:space="preserve">                   </w:t>
-      </w:r>
-      <w:r>
-        <w:t xml:space="preserve">       </w:t>
-      </w:r>
-      <w:r>
-        <w:t xml:space="preserve"> </w:t>
-      </w:r>
-      <w:r>
-        <w:t xml:space="preserve">         </w:t>
-      </w:r>
-      <w:r>
-        <w:t xml:space="preserve">       </w:t>
-      </w:r>
-      <w:r>
-        <w:t xml:space="preserve">     </w:t>
-      </w:r>
-      <w:r>
-        <w:t>2017</w:t>
-      </w:r>
-      <w:r>
-        <w:t>-</w:t>
-      </w:r>
-      <w:r>
-        <w:t>2019</w:t>
-      </w:r>
-    </w:p>
-    <w:p>
-      <w:pPr>
-        <w:spacing w:after="0" w:line="240" w:lineRule="auto"/>
-        <w:rPr>
-          <w:b/>
-          <w:i/>
-        </w:rPr>
-      </w:pPr>
-      <w:r>
-        <w:rPr>
-          <w:b/>
-          <w:i/>
-        </w:rPr>
-        <w:t>Designing</w:t>
-      </w:r>
-      <w:r>
-        <w:rPr>
-          <w:b/>
-          <w:i/>
-        </w:rPr>
-        <w:t xml:space="preserve"> </w:t>
-      </w:r>
-      <w:r>
-        <w:rPr>
-          <w:b/>
-          <w:i/>
-        </w:rPr>
-        <w:t>Approximate Circuits</w:t>
-      </w:r>
-      <w:r>
-        <w:rPr>
-          <w:b/>
-          <w:i/>
-        </w:rPr>
-        <w:t xml:space="preserve"> </w:t>
-      </w:r>
-      <w:r>
-        <w:rPr>
-          <w:b/>
-          <w:i/>
-        </w:rPr>
-        <w:t>using</w:t>
-      </w:r>
-      <w:r>
-        <w:rPr>
-          <w:b/>
-          <w:i/>
-        </w:rPr>
-        <w:t xml:space="preserve"> Data-driven </w:t>
-      </w:r>
-      <w:r>
-        <w:rPr>
-          <w:b/>
-          <w:i/>
-        </w:rPr>
-        <w:t>Approaches</w:t>
-      </w:r>
-    </w:p>
-    <w:p>
-      <w:pPr>
-        <w:spacing w:after="0" w:line="240" w:lineRule="auto"/>
-        <w:rPr>
-          <w:i/>
-        </w:rPr>
-      </w:pPr>
-      <w:r>
-        <w:rPr>
-          <w:rFonts w:hint="eastAsia"/>
-          <w:i/>
-        </w:rPr>
-        <w:t>Ad</w:t>
-      </w:r>
-      <w:r>
-        <w:rPr>
-          <w:i/>
-        </w:rPr>
-        <w:t xml:space="preserve">visor: </w:t>
-      </w:r>
-      <w:r>
-        <w:rPr>
-          <w:i/>
-        </w:rPr>
-        <w:t xml:space="preserve">Dr. </w:t>
-      </w:r>
-      <w:r>
-        <w:rPr>
-          <w:i/>
-        </w:rPr>
-        <w:t>Yingjie Lao</w:t>
+        <w:t xml:space="preserve">Implement </w:t>
+      </w:r>
+      <w:r>
+        <w:t xml:space="preserve">Quantum Approximate Optimization Algorithm (QAOA) </w:t>
+      </w:r>
+      <w:r>
+        <w:t xml:space="preserve">using </w:t>
+      </w:r>
+      <w:proofErr w:type="spellStart"/>
+      <w:r>
+        <w:t>Qiskit</w:t>
+      </w:r>
+      <w:proofErr w:type="spellEnd"/>
+      <w:r>
+        <w:t xml:space="preserve">, a </w:t>
+      </w:r>
+      <w:r>
+        <w:t xml:space="preserve">quantum computing simulation package in Python. </w:t>
       </w:r>
     </w:p>
     <w:p>
@@ -1052,49 +935,49 @@
         <w:ind w:left="540" w:hanging="270"/>
       </w:pPr>
       <w:r>
-        <w:t>Exploit</w:t>
-      </w:r>
-      <w:r>
-        <w:t xml:space="preserve"> approximate circuits’ input and error patterns </w:t>
-      </w:r>
-      <w:r>
-        <w:t>to</w:t>
-      </w:r>
-      <w:r>
-        <w:t xml:space="preserve"> systematic</w:t>
-      </w:r>
-      <w:r>
-        <w:t>ally</w:t>
-      </w:r>
-      <w:r>
-        <w:t xml:space="preserve"> design </w:t>
-      </w:r>
-      <w:r>
-        <w:t>the</w:t>
+        <w:t xml:space="preserve">Implement </w:t>
+      </w:r>
+      <w:r>
+        <w:t>the design</w:t>
+      </w:r>
+      <w:r>
+        <w:t xml:space="preserve"> and simulation</w:t>
+      </w:r>
+      <w:r>
+        <w:t xml:space="preserve"> flow of </w:t>
+      </w:r>
+      <w:r>
+        <w:t>v</w:t>
+      </w:r>
+      <w:r>
+        <w:t xml:space="preserve">ariational </w:t>
+      </w:r>
+      <w:r>
+        <w:t>q</w:t>
+      </w:r>
+      <w:r>
+        <w:t xml:space="preserve">uantum </w:t>
+      </w:r>
+      <w:r>
+        <w:t>f</w:t>
+      </w:r>
+      <w:r>
+        <w:t>actoring</w:t>
+      </w:r>
+      <w:r>
+        <w:t xml:space="preserve"> (VQF)</w:t>
       </w:r>
       <w:r>
         <w:t xml:space="preserve"> </w:t>
       </w:r>
       <w:r>
-        <w:t xml:space="preserve">compensation blocks </w:t>
-      </w:r>
-      <w:r>
-        <w:t>for any given</w:t>
-      </w:r>
-      <w:r>
-        <w:t xml:space="preserve"> </w:t>
-      </w:r>
-      <w:r>
-        <w:t>combinational</w:t>
-      </w:r>
-      <w:r>
-        <w:t xml:space="preserve"> </w:t>
-      </w:r>
-      <w:r>
-        <w:t>approximate circuit</w:t>
-      </w:r>
-      <w:r>
-        <w:t>.</w:t>
+        <w:t>in Python</w:t>
+      </w:r>
+      <w:r>
+        <w:t xml:space="preserve"> to automatically map </w:t>
+      </w:r>
+      <w:r>
+        <w:t xml:space="preserve">a factoring problem into a parametric quantum circuit. </w:t>
       </w:r>
     </w:p>
     <w:p>
@@ -1108,52 +991,28 @@
         <w:ind w:left="540" w:hanging="270"/>
       </w:pPr>
       <w:r>
-        <w:t>Propos</w:t>
-      </w:r>
-      <w:r>
-        <w:t>e</w:t>
+        <w:t xml:space="preserve">Propose a </w:t>
+      </w:r>
+      <w:r>
+        <w:t xml:space="preserve">novel </w:t>
+      </w:r>
+      <w:r>
+        <w:t>policy-based</w:t>
+      </w:r>
+      <w:r>
+        <w:t xml:space="preserve"> design flow to alleviate the</w:t>
       </w:r>
       <w:r>
         <w:t xml:space="preserve"> </w:t>
       </w:r>
       <w:r>
-        <w:t>novel data-driven</w:t>
-      </w:r>
-      <w:r>
-        <w:t xml:space="preserve"> method</w:t>
-      </w:r>
-      <w:r>
-        <w:t>s</w:t>
-      </w:r>
-      <w:r>
-        <w:t xml:space="preserve"> using feature selection techniques</w:t>
+        <w:t xml:space="preserve">impact of quantum noise on </w:t>
+      </w:r>
+      <w:r>
+        <w:t>VQF.</w:t>
       </w:r>
       <w:r>
         <w:t xml:space="preserve"> </w:t>
-      </w:r>
-      <w:r>
-        <w:t>to design</w:t>
-      </w:r>
-      <w:r>
-        <w:t xml:space="preserve"> compensation circuit</w:t>
-      </w:r>
-      <w:r>
-        <w:t>s</w:t>
-      </w:r>
-      <w:r>
-        <w:t xml:space="preserve"> for </w:t>
-      </w:r>
-      <w:r>
-        <w:t xml:space="preserve">a wide variety of </w:t>
-      </w:r>
-      <w:r>
-        <w:t>approximate circuit</w:t>
-      </w:r>
-      <w:r>
-        <w:t>s</w:t>
-      </w:r>
-      <w:r>
-        <w:t>.</w:t>
       </w:r>
     </w:p>
     <w:p>
@@ -1167,34 +1026,182 @@
         <w:ind w:left="540" w:hanging="270"/>
       </w:pPr>
       <w:r>
-        <w:t xml:space="preserve">Implement a </w:t>
-      </w:r>
-      <w:r>
-        <w:t>thorough</w:t>
-      </w:r>
-      <w:r>
+        <w:t xml:space="preserve">Explore </w:t>
+      </w:r>
+      <w:r>
+        <w:t>approach</w:t>
+      </w:r>
+      <w:r>
+        <w:t>es</w:t>
+      </w:r>
+      <w:r>
+        <w:t xml:space="preserve"> based on </w:t>
+      </w:r>
+      <w:r>
+        <w:t xml:space="preserve">quantum gate commutation rules to </w:t>
+      </w:r>
+      <w:r>
+        <w:t xml:space="preserve">improve the </w:t>
+      </w:r>
+      <w:r>
+        <w:t>noise resiliency of</w:t>
+      </w:r>
+      <w:r>
+        <w:t xml:space="preserve"> VQF</w:t>
+      </w:r>
+      <w:r>
+        <w:t xml:space="preserve">. </w:t>
+      </w:r>
+    </w:p>
+    <w:p>
+      <w:pPr>
+        <w:spacing w:after="0" w:line="240" w:lineRule="auto"/>
+      </w:pPr>
+      <w:r>
+        <w:rPr>
+          <w:b/>
+        </w:rPr>
+        <w:t>Clemson University</w:t>
+      </w:r>
+      <w:r>
+        <w:t>,</w:t>
+      </w:r>
+      <w:r>
+        <w:rPr>
+          <w:b/>
+        </w:rPr>
         <w:t xml:space="preserve"> </w:t>
       </w:r>
       <w:r>
+        <w:t xml:space="preserve">Clemson, SC                           </w:t>
+      </w:r>
+      <w:r>
+        <w:tab/>
+      </w:r>
+      <w:r>
+        <w:tab/>
+        <w:t xml:space="preserve">    </w:t>
+      </w:r>
+      <w:r>
+        <w:t xml:space="preserve">               </w:t>
+      </w:r>
+      <w:r>
+        <w:t xml:space="preserve">                   </w:t>
+      </w:r>
+      <w:r>
+        <w:t xml:space="preserve">       </w:t>
+      </w:r>
+      <w:r>
+        <w:t xml:space="preserve"> </w:t>
+      </w:r>
+      <w:r>
+        <w:t xml:space="preserve">         </w:t>
+      </w:r>
+      <w:r>
+        <w:t xml:space="preserve">       </w:t>
+      </w:r>
+      <w:r>
+        <w:t xml:space="preserve">     </w:t>
+      </w:r>
+      <w:r>
+        <w:t>2017</w:t>
+      </w:r>
+      <w:r>
+        <w:t>-</w:t>
+      </w:r>
+      <w:r>
+        <w:t>2019</w:t>
+      </w:r>
+    </w:p>
+    <w:p>
+      <w:pPr>
+        <w:spacing w:after="0" w:line="240" w:lineRule="auto"/>
+        <w:rPr>
+          <w:b/>
+          <w:i/>
+        </w:rPr>
+      </w:pPr>
+      <w:r>
+        <w:rPr>
+          <w:b/>
+          <w:i/>
+        </w:rPr>
+        <w:t>Designing</w:t>
+      </w:r>
+      <w:r>
+        <w:rPr>
+          <w:b/>
+          <w:i/>
+        </w:rPr>
+        <w:t xml:space="preserve"> </w:t>
+      </w:r>
+      <w:r>
+        <w:rPr>
+          <w:b/>
+          <w:i/>
+        </w:rPr>
+        <w:t>Approximate Circuits</w:t>
+      </w:r>
+      <w:r>
+        <w:rPr>
+          <w:b/>
+          <w:i/>
+        </w:rPr>
+        <w:t xml:space="preserve"> </w:t>
+      </w:r>
+      <w:r>
+        <w:rPr>
+          <w:b/>
+          <w:i/>
+        </w:rPr>
+        <w:t>using</w:t>
+      </w:r>
+      <w:r>
+        <w:rPr>
+          <w:b/>
+          <w:i/>
+        </w:rPr>
+        <w:t xml:space="preserve"> Data-driven </w:t>
+      </w:r>
+      <w:r>
+        <w:rPr>
+          <w:b/>
+          <w:i/>
+        </w:rPr>
+        <w:t>Approaches</w:t>
+      </w:r>
+    </w:p>
+    <w:p>
+      <w:pPr>
+        <w:spacing w:after="0" w:line="240" w:lineRule="auto"/>
+        <w:rPr>
+          <w:i/>
+        </w:rPr>
+      </w:pPr>
+      <w:r>
         <w:rPr>
           <w:rFonts w:hint="eastAsia"/>
-        </w:rPr>
-        <w:t>d</w:t>
-      </w:r>
-      <w:r>
-        <w:t xml:space="preserve">esign flow </w:t>
-      </w:r>
-      <w:r>
-        <w:t xml:space="preserve">in Python </w:t>
-      </w:r>
-      <w:r>
-        <w:t>based on the proposed method</w:t>
-      </w:r>
-      <w:r>
-        <w:t>s</w:t>
-      </w:r>
-      <w:r>
-        <w:t xml:space="preserve">. </w:t>
+          <w:i/>
+        </w:rPr>
+        <w:t>Ad</w:t>
+      </w:r>
+      <w:r>
+        <w:rPr>
+          <w:i/>
+        </w:rPr>
+        <w:t xml:space="preserve">visor: </w:t>
+      </w:r>
+      <w:r>
+        <w:rPr>
+          <w:i/>
+        </w:rPr>
+        <w:t xml:space="preserve">Dr. </w:t>
+      </w:r>
+      <w:r>
+        <w:rPr>
+          <w:i/>
+        </w:rPr>
+        <w:t>Yingjie Lao</w:t>
       </w:r>
     </w:p>
     <w:p>
@@ -1208,101 +1215,49 @@
         <w:ind w:left="540" w:hanging="270"/>
       </w:pPr>
       <w:r>
-        <w:t>Test</w:t>
-      </w:r>
-      <w:r>
-        <w:t xml:space="preserve"> and </w:t>
-      </w:r>
-      <w:r>
-        <w:t>evaluate</w:t>
-      </w:r>
-      <w:r>
-        <w:t xml:space="preserve"> the </w:t>
-      </w:r>
-      <w:r>
-        <w:t>proposed methods</w:t>
+        <w:t>Exploit</w:t>
+      </w:r>
+      <w:r>
+        <w:t xml:space="preserve"> approximate circuits’ input and error patterns </w:t>
+      </w:r>
+      <w:r>
+        <w:t>to</w:t>
+      </w:r>
+      <w:r>
+        <w:t xml:space="preserve"> systematic</w:t>
+      </w:r>
+      <w:r>
+        <w:t>ally</w:t>
+      </w:r>
+      <w:r>
+        <w:t xml:space="preserve"> design </w:t>
+      </w:r>
+      <w:r>
+        <w:t>the</w:t>
       </w:r>
       <w:r>
         <w:t xml:space="preserve"> </w:t>
       </w:r>
       <w:r>
-        <w:t>on</w:t>
-      </w:r>
-      <w:r>
-        <w:t xml:space="preserve"> truncated multipliers, </w:t>
-      </w:r>
-      <w:r>
-        <w:t>approximate adders</w:t>
-      </w:r>
-      <w:r>
-        <w:t xml:space="preserve"> and other </w:t>
-      </w:r>
-      <w:r>
-        <w:t>digital logic</w:t>
-      </w:r>
-      <w:r>
-        <w:t xml:space="preserve"> circuits</w:t>
+        <w:t xml:space="preserve">compensation blocks </w:t>
+      </w:r>
+      <w:r>
+        <w:t>for any given</w:t>
+      </w:r>
+      <w:r>
+        <w:t xml:space="preserve"> </w:t>
+      </w:r>
+      <w:r>
+        <w:t>combinational</w:t>
+      </w:r>
+      <w:r>
+        <w:t xml:space="preserve"> </w:t>
+      </w:r>
+      <w:r>
+        <w:t>approximate circuit</w:t>
       </w:r>
       <w:r>
         <w:t>.</w:t>
-      </w:r>
-    </w:p>
-    <w:p>
-      <w:pPr>
-        <w:spacing w:after="0" w:line="240" w:lineRule="auto"/>
-        <w:rPr>
-          <w:b/>
-          <w:i/>
-        </w:rPr>
-      </w:pPr>
-      <w:r>
-        <w:rPr>
-          <w:b/>
-          <w:i/>
-        </w:rPr>
-        <w:t xml:space="preserve">Probabilistic </w:t>
-      </w:r>
-      <w:r>
-        <w:rPr>
-          <w:b/>
-          <w:i/>
-        </w:rPr>
-        <w:t>Gate-Level</w:t>
-      </w:r>
-      <w:r>
-        <w:rPr>
-          <w:b/>
-          <w:i/>
-        </w:rPr>
-        <w:t xml:space="preserve"> Pruning</w:t>
-      </w:r>
-      <w:r>
-        <w:rPr>
-          <w:b/>
-          <w:i/>
-        </w:rPr>
-        <w:t xml:space="preserve"> for Approximate Circuit Design</w:t>
-      </w:r>
-    </w:p>
-    <w:p>
-      <w:pPr>
-        <w:spacing w:after="0" w:line="240" w:lineRule="auto"/>
-        <w:rPr>
-          <w:i/>
-        </w:rPr>
-      </w:pPr>
-      <w:r>
-        <w:rPr>
-          <w:rFonts w:hint="eastAsia"/>
-          <w:i/>
-        </w:rPr>
-        <w:t>Ad</w:t>
-      </w:r>
-      <w:r>
-        <w:rPr>
-          <w:i/>
-        </w:rPr>
-        <w:t>visor: Dr. Yingjie Lao</w:t>
       </w:r>
     </w:p>
     <w:p>
@@ -1316,19 +1271,49 @@
         <w:ind w:left="540" w:hanging="270"/>
       </w:pPr>
       <w:r>
-        <w:t>Exploit</w:t>
+        <w:t>Propos</w:t>
+      </w:r>
+      <w:r>
+        <w:t>e</w:t>
       </w:r>
       <w:r>
         <w:t xml:space="preserve"> </w:t>
       </w:r>
       <w:r>
-        <w:t xml:space="preserve">correlation between toggle activity of circuits’ internal wires and outputs </w:t>
-      </w:r>
-      <w:r>
-        <w:t xml:space="preserve">to facilitate </w:t>
-      </w:r>
-      <w:r>
-        <w:t>gate-level pruning accuracy</w:t>
+        <w:t>novel data-driven</w:t>
+      </w:r>
+      <w:r>
+        <w:t xml:space="preserve"> method</w:t>
+      </w:r>
+      <w:r>
+        <w:t>s</w:t>
+      </w:r>
+      <w:r>
+        <w:t xml:space="preserve"> using feature selection techniques</w:t>
+      </w:r>
+      <w:r>
+        <w:t xml:space="preserve"> </w:t>
+      </w:r>
+      <w:r>
+        <w:t>to design</w:t>
+      </w:r>
+      <w:r>
+        <w:t xml:space="preserve"> compensation circuit</w:t>
+      </w:r>
+      <w:r>
+        <w:t>s</w:t>
+      </w:r>
+      <w:r>
+        <w:t xml:space="preserve"> for </w:t>
+      </w:r>
+      <w:r>
+        <w:t xml:space="preserve">a wide variety of </w:t>
+      </w:r>
+      <w:r>
+        <w:t>approximate circuit</w:t>
+      </w:r>
+      <w:r>
+        <w:t>s</w:t>
       </w:r>
       <w:r>
         <w:t>.</w:t>
@@ -1345,76 +1330,34 @@
         <w:ind w:left="540" w:hanging="270"/>
       </w:pPr>
       <w:r>
-        <w:t>Propose</w:t>
+        <w:t xml:space="preserve">Implement a </w:t>
+      </w:r>
+      <w:r>
+        <w:t>thorough</w:t>
       </w:r>
       <w:r>
         <w:t xml:space="preserve"> </w:t>
       </w:r>
       <w:r>
-        <w:t xml:space="preserve">strategic </w:t>
-      </w:r>
-      <w:r>
-        <w:t xml:space="preserve">data-driven methods to evaluate </w:t>
-      </w:r>
-      <w:r>
-        <w:t xml:space="preserve">gate-significance. </w:t>
-      </w:r>
-    </w:p>
-    <w:p>
-      <w:pPr>
-        <w:spacing w:after="0" w:line="240" w:lineRule="auto"/>
-      </w:pPr>
-      <w:r>
-        <w:rPr>
-          <w:b/>
-        </w:rPr>
-        <w:t>University of Nebraska, Lincoln</w:t>
-      </w:r>
-      <w:r>
-        <w:t xml:space="preserve">, Lincoln, NE    </w:t>
-      </w:r>
-      <w:r>
-        <w:t xml:space="preserve">             </w:t>
-      </w:r>
-      <w:r>
-        <w:t xml:space="preserve">             </w:t>
-      </w:r>
-      <w:r>
-        <w:t xml:space="preserve">                 </w:t>
-      </w:r>
-      <w:r>
-        <w:t xml:space="preserve">        </w:t>
-      </w:r>
-      <w:r>
-        <w:t xml:space="preserve">                 </w:t>
-      </w:r>
-      <w:r>
-        <w:t xml:space="preserve"> </w:t>
-      </w:r>
-      <w:r>
-        <w:t xml:space="preserve">         </w:t>
-      </w:r>
-      <w:r>
-        <w:t xml:space="preserve">       </w:t>
-      </w:r>
-      <w:r>
-        <w:t>2015-2016</w:t>
-      </w:r>
-    </w:p>
-    <w:p>
-      <w:pPr>
-        <w:spacing w:after="0" w:line="240" w:lineRule="auto"/>
-        <w:rPr>
-          <w:b/>
-          <w:i/>
-        </w:rPr>
-      </w:pPr>
-      <w:r>
-        <w:rPr>
-          <w:b/>
-          <w:i/>
-        </w:rPr>
-        <w:t>Missouri River Basin Precipitation Quantitative Analysis</w:t>
+        <w:rPr>
+          <w:rFonts w:hint="eastAsia"/>
+        </w:rPr>
+        <w:t>d</w:t>
+      </w:r>
+      <w:r>
+        <w:t xml:space="preserve">esign flow </w:t>
+      </w:r>
+      <w:r>
+        <w:t xml:space="preserve">in Python </w:t>
+      </w:r>
+      <w:r>
+        <w:t>based on the proposed method</w:t>
+      </w:r>
+      <w:r>
+        <w:t>s</w:t>
+      </w:r>
+      <w:r>
+        <w:t xml:space="preserve">. </w:t>
       </w:r>
     </w:p>
     <w:p>
@@ -1428,7 +1371,234 @@
         <w:ind w:left="540" w:hanging="270"/>
       </w:pPr>
       <w:r>
+        <w:t>Test</w:t>
+      </w:r>
+      <w:r>
+        <w:t xml:space="preserve"> and </w:t>
+      </w:r>
+      <w:r>
+        <w:t>evaluate</w:t>
+      </w:r>
+      <w:r>
+        <w:t xml:space="preserve"> the </w:t>
+      </w:r>
+      <w:r>
+        <w:t>proposed methods</w:t>
+      </w:r>
+      <w:r>
+        <w:t xml:space="preserve"> </w:t>
+      </w:r>
+      <w:r>
+        <w:t>on</w:t>
+      </w:r>
+      <w:r>
+        <w:t xml:space="preserve"> truncated multipliers, </w:t>
+      </w:r>
+      <w:r>
+        <w:t>approximate adders</w:t>
+      </w:r>
+      <w:r>
+        <w:t xml:space="preserve"> and other </w:t>
+      </w:r>
+      <w:r>
+        <w:t>digital logic</w:t>
+      </w:r>
+      <w:r>
+        <w:t xml:space="preserve"> circuits</w:t>
+      </w:r>
+      <w:r>
+        <w:t>.</w:t>
+      </w:r>
+    </w:p>
+    <w:p>
+      <w:pPr>
+        <w:pStyle w:val="ListParagraph"/>
+        <w:spacing w:after="0" w:line="240" w:lineRule="auto"/>
+        <w:ind w:left="540"/>
+      </w:pPr>
+    </w:p>
+    <w:p>
+      <w:pPr>
+        <w:spacing w:after="0" w:line="240" w:lineRule="auto"/>
+        <w:rPr>
+          <w:b/>
+          <w:i/>
+        </w:rPr>
+      </w:pPr>
+      <w:r>
+        <w:rPr>
+          <w:b/>
+          <w:i/>
+        </w:rPr>
         <w:lastRenderedPageBreak/>
+        <w:t xml:space="preserve">Probabilistic </w:t>
+      </w:r>
+      <w:r>
+        <w:rPr>
+          <w:b/>
+          <w:i/>
+        </w:rPr>
+        <w:t>Gate-Level</w:t>
+      </w:r>
+      <w:r>
+        <w:rPr>
+          <w:b/>
+          <w:i/>
+        </w:rPr>
+        <w:t xml:space="preserve"> Pruning</w:t>
+      </w:r>
+      <w:r>
+        <w:rPr>
+          <w:b/>
+          <w:i/>
+        </w:rPr>
+        <w:t xml:space="preserve"> for Approximate Circuit Design</w:t>
+      </w:r>
+    </w:p>
+    <w:p>
+      <w:pPr>
+        <w:spacing w:after="0" w:line="240" w:lineRule="auto"/>
+        <w:rPr>
+          <w:i/>
+        </w:rPr>
+      </w:pPr>
+      <w:r>
+        <w:rPr>
+          <w:rFonts w:hint="eastAsia"/>
+          <w:i/>
+        </w:rPr>
+        <w:t>Ad</w:t>
+      </w:r>
+      <w:r>
+        <w:rPr>
+          <w:i/>
+        </w:rPr>
+        <w:t>visor: Dr. Yingjie Lao</w:t>
+      </w:r>
+    </w:p>
+    <w:p>
+      <w:pPr>
+        <w:pStyle w:val="ListParagraph"/>
+        <w:numPr>
+          <w:ilvl w:val="0"/>
+          <w:numId w:val="12"/>
+        </w:numPr>
+        <w:spacing w:after="0" w:line="240" w:lineRule="auto"/>
+        <w:ind w:left="540" w:hanging="270"/>
+      </w:pPr>
+      <w:r>
+        <w:t>Exploit</w:t>
+      </w:r>
+      <w:r>
+        <w:t xml:space="preserve"> </w:t>
+      </w:r>
+      <w:r>
+        <w:t xml:space="preserve">correlation between toggle activity of circuits’ internal wires and outputs </w:t>
+      </w:r>
+      <w:r>
+        <w:t xml:space="preserve">to facilitate </w:t>
+      </w:r>
+      <w:r>
+        <w:t>gate-level pruning accuracy</w:t>
+      </w:r>
+      <w:r>
+        <w:t>.</w:t>
+      </w:r>
+    </w:p>
+    <w:p>
+      <w:pPr>
+        <w:pStyle w:val="ListParagraph"/>
+        <w:numPr>
+          <w:ilvl w:val="0"/>
+          <w:numId w:val="12"/>
+        </w:numPr>
+        <w:spacing w:after="0" w:line="240" w:lineRule="auto"/>
+        <w:ind w:left="540" w:hanging="270"/>
+      </w:pPr>
+      <w:r>
+        <w:t>Propose</w:t>
+      </w:r>
+      <w:r>
+        <w:t xml:space="preserve"> </w:t>
+      </w:r>
+      <w:r>
+        <w:t xml:space="preserve">strategic </w:t>
+      </w:r>
+      <w:r>
+        <w:t xml:space="preserve">data-driven methods to evaluate </w:t>
+      </w:r>
+      <w:r>
+        <w:t xml:space="preserve">gate-significance. </w:t>
+      </w:r>
+    </w:p>
+    <w:p>
+      <w:pPr>
+        <w:spacing w:after="0" w:line="240" w:lineRule="auto"/>
+      </w:pPr>
+      <w:r>
+        <w:rPr>
+          <w:b/>
+        </w:rPr>
+        <w:t>University of Nebraska, Lincoln</w:t>
+      </w:r>
+      <w:r>
+        <w:t xml:space="preserve">, Lincoln, NE    </w:t>
+      </w:r>
+      <w:r>
+        <w:t xml:space="preserve">             </w:t>
+      </w:r>
+      <w:r>
+        <w:t xml:space="preserve">             </w:t>
+      </w:r>
+      <w:r>
+        <w:t xml:space="preserve">                 </w:t>
+      </w:r>
+      <w:r>
+        <w:t xml:space="preserve">        </w:t>
+      </w:r>
+      <w:r>
+        <w:t xml:space="preserve">                 </w:t>
+      </w:r>
+      <w:r>
+        <w:t xml:space="preserve"> </w:t>
+      </w:r>
+      <w:r>
+        <w:t xml:space="preserve">         </w:t>
+      </w:r>
+      <w:r>
+        <w:t xml:space="preserve">       </w:t>
+      </w:r>
+      <w:r>
+        <w:t>2015-2016</w:t>
+      </w:r>
+    </w:p>
+    <w:p>
+      <w:pPr>
+        <w:spacing w:after="0" w:line="240" w:lineRule="auto"/>
+        <w:rPr>
+          <w:b/>
+          <w:i/>
+        </w:rPr>
+      </w:pPr>
+      <w:r>
+        <w:rPr>
+          <w:b/>
+          <w:i/>
+        </w:rPr>
+        <w:t>Missouri River Basin Precipitation Quantitative Analysis</w:t>
+      </w:r>
+    </w:p>
+    <w:p>
+      <w:pPr>
+        <w:pStyle w:val="ListParagraph"/>
+        <w:numPr>
+          <w:ilvl w:val="0"/>
+          <w:numId w:val="12"/>
+        </w:numPr>
+        <w:spacing w:after="0" w:line="240" w:lineRule="auto"/>
+        <w:ind w:left="540" w:hanging="270"/>
+      </w:pPr>
+      <w:r>
         <w:t xml:space="preserve">Analyze </w:t>
       </w:r>
       <w:r>
@@ -2062,11 +2232,6 @@
         <w:t>. “Resiliency Analysis and Improvement of Variational Quantum Factoring in Superconducting Qubit.”</w:t>
       </w:r>
       <w:r>
-        <w:rPr>
-          <w:rFonts w:ascii="Arial" w:hAnsi="Arial" w:cs="Arial"/>
-          <w:color w:val="7F888F"/>
-          <w:shd w:val="clear" w:color="auto" w:fill="FFFFFF"/>
-        </w:rPr>
         <w:t xml:space="preserve"> </w:t>
       </w:r>
       <w:r>
@@ -2074,50 +2239,35 @@
           <w:i/>
           <w:iCs/>
         </w:rPr>
-        <w:t xml:space="preserve">Design Automation </w:t>
+        <w:t>ACM/IEEE International Symposium on Low Power Electronics and Design</w:t>
       </w:r>
       <w:r>
         <w:rPr>
           <w:i/>
           <w:iCs/>
         </w:rPr>
-        <w:t>Conference</w:t>
-      </w:r>
-      <w:r>
-        <w:rPr>
-          <w:i/>
-          <w:iCs/>
-        </w:rPr>
-        <w:t xml:space="preserve"> (</w:t>
-      </w:r>
-      <w:r>
-        <w:rPr>
-          <w:i/>
-          <w:iCs/>
-        </w:rPr>
-        <w:t>DAC</w:t>
-      </w:r>
-      <w:r>
-        <w:rPr>
-          <w:i/>
-          <w:iCs/>
-        </w:rPr>
-        <w:t>)</w:t>
+        <w:t xml:space="preserve"> (ISLPED)</w:t>
       </w:r>
       <w:r>
         <w:t>,</w:t>
       </w:r>
       <w:r>
-        <w:t xml:space="preserve"> San </w:t>
-      </w:r>
-      <w:r>
-        <w:t>Francisco</w:t>
-      </w:r>
-      <w:r>
-        <w:t xml:space="preserve">, CA, </w:t>
-      </w:r>
-      <w:r>
-        <w:t>July</w:t>
+        <w:t xml:space="preserve"> </w:t>
+      </w:r>
+      <w:r>
+        <w:t>Boston</w:t>
+      </w:r>
+      <w:r>
+        <w:t xml:space="preserve">, </w:t>
+      </w:r>
+      <w:r>
+        <w:t>MA</w:t>
+      </w:r>
+      <w:r>
+        <w:t xml:space="preserve">, </w:t>
+      </w:r>
+      <w:r>
+        <w:t>August</w:t>
       </w:r>
       <w:r>
         <w:t xml:space="preserve"> 20</w:t>
@@ -2129,16 +2279,7 @@
         <w:t>.</w:t>
       </w:r>
       <w:r>
-        <w:t xml:space="preserve"> (</w:t>
-      </w:r>
-      <w:r>
-        <w:t>in review</w:t>
-      </w:r>
-      <w:r>
-        <w:rPr>
-          <w:rFonts w:hint="eastAsia"/>
-        </w:rPr>
-        <w:t>)</w:t>
+        <w:t xml:space="preserve"> </w:t>
       </w:r>
     </w:p>
     <w:p>
@@ -2252,16 +2393,7 @@
         <w:t>.</w:t>
       </w:r>
       <w:r>
-        <w:t xml:space="preserve"> (</w:t>
-      </w:r>
-      <w:r>
-        <w:t>accepted</w:t>
-      </w:r>
-      <w:r>
-        <w:rPr>
-          <w:rFonts w:hint="eastAsia"/>
-        </w:rPr>
-        <w:t>)</w:t>
+        <w:t xml:space="preserve"> </w:t>
       </w:r>
     </w:p>
     <w:p>
@@ -2755,6 +2887,7 @@
         <w:ind w:left="540" w:hanging="270"/>
       </w:pPr>
       <w:r>
+        <w:lastRenderedPageBreak/>
         <w:t>“A Systematic Method for Approximate Circuit Design Using Feature Selection”, ISCAS2018, Florence, IT, May, 2018</w:t>
       </w:r>
     </w:p>

</xml_diff>